<commit_message>
Updated: Project Idea - Revision
</commit_message>
<xml_diff>
--- a/Project Ideas/Project idea - Revision.docx
+++ b/Project Ideas/Project idea - Revision.docx
@@ -387,20 +387,7 @@
         <w:rPr>
           <w:rFonts w:eastAsia="Calibri" w:cstheme="minorHAnsi"/>
         </w:rPr>
-        <w:t xml:space="preserve">change the way we communicate. </w:t>
-      </w:r>
-    </w:p>
-    <w:p>
-      <w:pPr>
-        <w:rPr>
-          <w:rFonts w:eastAsia="Calibri" w:cstheme="minorHAnsi"/>
-        </w:rPr>
-      </w:pPr>
-      <w:r>
-        <w:rPr>
-          <w:rFonts w:eastAsia="Calibri" w:cstheme="minorHAnsi"/>
-        </w:rPr>
-        <w:t>Using social</w:t>
+        <w:t>change the way we communicate. Using social</w:t>
       </w:r>
       <w:r>
         <w:rPr>
@@ -1011,6 +998,7 @@
           <w:rFonts w:eastAsia="Calibri" w:cstheme="minorHAnsi"/>
           <w:u w:val="single"/>
         </w:rPr>
+        <w:lastRenderedPageBreak/>
         <w:t>Social Media</w:t>
       </w:r>
     </w:p>
@@ -1319,21 +1307,21 @@
           <w:rFonts w:eastAsia="Calibri" w:cstheme="minorHAnsi"/>
           <w:u w:val="single"/>
         </w:rPr>
+        <w:t>Tutorial Videos</w:t>
+      </w:r>
+    </w:p>
+    <w:p>
+      <w:pPr>
+        <w:spacing w:line="276" w:lineRule="auto"/>
+        <w:rPr>
+          <w:rFonts w:eastAsia="Calibri" w:cstheme="minorHAnsi"/>
+        </w:rPr>
+      </w:pPr>
+      <w:r>
+        <w:rPr>
+          <w:rFonts w:eastAsia="Calibri" w:cstheme="minorHAnsi"/>
+        </w:rPr>
         <w:lastRenderedPageBreak/>
-        <w:t>Tutorial Videos</w:t>
-      </w:r>
-    </w:p>
-    <w:p>
-      <w:pPr>
-        <w:spacing w:line="276" w:lineRule="auto"/>
-        <w:rPr>
-          <w:rFonts w:eastAsia="Calibri" w:cstheme="minorHAnsi"/>
-        </w:rPr>
-      </w:pPr>
-      <w:r>
-        <w:rPr>
-          <w:rFonts w:eastAsia="Calibri" w:cstheme="minorHAnsi"/>
-        </w:rPr>
         <w:t>Tutorial Videos will be web encoded and streamed using a simple html5 video player.</w:t>
       </w:r>
     </w:p>
@@ -1392,14 +1380,87 @@
       <w:pPr>
         <w:spacing w:line="276" w:lineRule="auto"/>
         <w:rPr>
-          <w:rFonts w:eastAsia="Calibri" w:cstheme="minorHAnsi"/>
-        </w:rPr>
-      </w:pPr>
-      <w:r>
-        <w:rPr>
-          <w:rFonts w:eastAsia="Calibri" w:cstheme="minorHAnsi"/>
-        </w:rPr>
-        <w:t>??</w:t>
+          <w:rStyle w:val="eop"/>
+          <w:rFonts w:ascii="Calibri" w:hAnsi="Calibri" w:cs="Calibri"/>
+          <w:color w:val="000000"/>
+          <w:shd w:val="clear" w:color="auto" w:fill="FFFFFF"/>
+        </w:rPr>
+      </w:pPr>
+      <w:r>
+        <w:rPr>
+          <w:rStyle w:val="normaltextrun"/>
+          <w:rFonts w:ascii="Calibri" w:hAnsi="Calibri" w:cs="Calibri"/>
+          <w:color w:val="000000"/>
+          <w:shd w:val="clear" w:color="auto" w:fill="FFFFFF"/>
+        </w:rPr>
+        <w:t>Possible upgrades in the future to the application would be to leverage the power of AI and machine learning to accomplish the web scraping of the social media platforms, allowing the backend applications to adapt easier to layout changes imposed by the individual platforms, this will also vastly reduce development time on a per platform basis.</w:t>
+      </w:r>
+    </w:p>
+    <w:p>
+      <w:pPr>
+        <w:spacing w:line="276" w:lineRule="auto"/>
+        <w:rPr>
+          <w:rStyle w:val="eop"/>
+          <w:rFonts w:ascii="Calibri" w:hAnsi="Calibri" w:cs="Calibri"/>
+          <w:color w:val="000000"/>
+          <w:shd w:val="clear" w:color="auto" w:fill="FFFFFF"/>
+        </w:rPr>
+      </w:pPr>
+      <w:r>
+        <w:rPr>
+          <w:rStyle w:val="eop"/>
+          <w:rFonts w:ascii="Calibri" w:hAnsi="Calibri" w:cs="Calibri"/>
+          <w:color w:val="000000"/>
+          <w:shd w:val="clear" w:color="auto" w:fill="FFFFFF"/>
+        </w:rPr>
+        <w:t xml:space="preserve">Limited analytics </w:t>
+      </w:r>
+      <w:r>
+        <w:rPr>
+          <w:rStyle w:val="eop"/>
+          <w:rFonts w:ascii="Calibri" w:hAnsi="Calibri" w:cs="Calibri"/>
+          <w:color w:val="000000"/>
+          <w:shd w:val="clear" w:color="auto" w:fill="FFFFFF"/>
+        </w:rPr>
+        <w:t xml:space="preserve">which are limited in the capacity they can store no personally identifiable information, </w:t>
+      </w:r>
+      <w:r>
+        <w:rPr>
+          <w:rStyle w:val="eop"/>
+          <w:rFonts w:ascii="Calibri" w:hAnsi="Calibri" w:cs="Calibri"/>
+          <w:color w:val="000000"/>
+          <w:shd w:val="clear" w:color="auto" w:fill="FFFFFF"/>
+        </w:rPr>
+        <w:t xml:space="preserve">can be introduced </w:t>
+      </w:r>
+      <w:r>
+        <w:rPr>
+          <w:rStyle w:val="eop"/>
+          <w:rFonts w:ascii="Calibri" w:hAnsi="Calibri" w:cs="Calibri"/>
+          <w:color w:val="000000"/>
+          <w:shd w:val="clear" w:color="auto" w:fill="FFFFFF"/>
+        </w:rPr>
+        <w:t>to both the mobile application and backend applications to assist in identifying where users are consistently having issues, for example we would be able to know if users are finding particular tutorial videos difficult to follow and giving up, this information would assist us in creating better tutorials. We would also be able to identify what the most common security and privacy issues are on various platforms and publish this information.</w:t>
+      </w:r>
+    </w:p>
+    <w:p>
+      <w:pPr>
+        <w:spacing w:line="276" w:lineRule="auto"/>
+        <w:rPr>
+          <w:rStyle w:val="eop"/>
+          <w:rFonts w:ascii="Calibri" w:hAnsi="Calibri" w:cs="Calibri"/>
+          <w:color w:val="000000"/>
+          <w:shd w:val="clear" w:color="auto" w:fill="FFFFFF"/>
+        </w:rPr>
+      </w:pPr>
+      <w:r>
+        <w:rPr>
+          <w:rStyle w:val="eop"/>
+          <w:rFonts w:ascii="Calibri" w:hAnsi="Calibri" w:cs="Calibri"/>
+          <w:color w:val="000000"/>
+          <w:shd w:val="clear" w:color="auto" w:fill="FFFFFF"/>
+        </w:rPr>
+        <w:t>With the use of limited analytics and machine learning the effectiveness of our application will hopefully grow at an exponential rate with the user basis and becoming more effective over time.</w:t>
       </w:r>
     </w:p>
     <w:p>
@@ -1753,6 +1814,7 @@
         <w:rPr>
           <w:rFonts w:eastAsia="Calibri" w:cstheme="minorHAnsi"/>
         </w:rPr>
+        <w:lastRenderedPageBreak/>
         <w:t>IOS Software Development Kit</w:t>
       </w:r>
     </w:p>
@@ -1849,7 +1911,21 @@
         <w:rPr>
           <w:rFonts w:eastAsia="Calibri" w:cstheme="minorHAnsi"/>
         </w:rPr>
-        <w:t xml:space="preserve"> The software we’ll be using is....</w:t>
+        <w:t xml:space="preserve"> The software </w:t>
+      </w:r>
+      <w:proofErr w:type="gramStart"/>
+      <w:r>
+        <w:rPr>
+          <w:rFonts w:eastAsia="Calibri" w:cstheme="minorHAnsi"/>
+        </w:rPr>
+        <w:t>we’ll</w:t>
+      </w:r>
+      <w:proofErr w:type="gramEnd"/>
+      <w:r>
+        <w:rPr>
+          <w:rFonts w:eastAsia="Calibri" w:cstheme="minorHAnsi"/>
+        </w:rPr>
+        <w:t xml:space="preserve"> be using is....</w:t>
       </w:r>
     </w:p>
     <w:p>
@@ -1867,7 +1943,6 @@
           <w:b/>
           <w:bCs/>
         </w:rPr>
-        <w:lastRenderedPageBreak/>
         <w:t xml:space="preserve"> </w:t>
       </w:r>
       <w:r>
@@ -2265,7 +2340,14 @@
         <w:rPr>
           <w:rFonts w:eastAsia="Calibri" w:cstheme="minorHAnsi"/>
         </w:rPr>
-        <w:t xml:space="preserve"> users will be educated in the risks associated with social media use and the appropriate settings and measures to take place to mitigate those risks, allowing them to enjoy the benefits of social media and avoid the numerous pitfalls. </w:t>
+        <w:t xml:space="preserve"> users will be educated in the risks associated with social </w:t>
+      </w:r>
+      <w:r>
+        <w:rPr>
+          <w:rFonts w:eastAsia="Calibri" w:cstheme="minorHAnsi"/>
+        </w:rPr>
+        <w:lastRenderedPageBreak/>
+        <w:t xml:space="preserve">media use and the appropriate settings and measures to take place to mitigate those risks, allowing them to enjoy the benefits of social media and avoid the numerous pitfalls. </w:t>
       </w:r>
     </w:p>
     <w:p>
@@ -2331,7 +2413,6 @@
         <w:rPr>
           <w:rFonts w:eastAsia="Calibri" w:cstheme="minorHAnsi"/>
         </w:rPr>
-        <w:lastRenderedPageBreak/>
         <w:t>The potential drawbacks are the need to have the app</w:t>
       </w:r>
       <w:r>
@@ -3564,6 +3645,16 @@
       <w:lang w:val="en-AU"/>
     </w:rPr>
   </w:style>
+  <w:style w:type="character" w:customStyle="1" w:styleId="normaltextrun">
+    <w:name w:val="normaltextrun"/>
+    <w:basedOn w:val="DefaultParagraphFont"/>
+    <w:rsid w:val="000A21CE"/>
+  </w:style>
+  <w:style w:type="character" w:customStyle="1" w:styleId="eop">
+    <w:name w:val="eop"/>
+    <w:basedOn w:val="DefaultParagraphFont"/>
+    <w:rsid w:val="000A21CE"/>
+  </w:style>
 </w:styles>
 </file>
 
@@ -3829,6 +3920,12 @@
 </file>
 
 <file path=customXml/item1.xml><?xml version="1.0" encoding="utf-8"?>
+<p:properties xmlns:p="http://schemas.microsoft.com/office/2006/metadata/properties" xmlns:xsi="http://www.w3.org/2001/XMLSchema-instance" xmlns:pc="http://schemas.microsoft.com/office/infopath/2007/PartnerControls">
+  <documentManagement/>
+</p:properties>
+</file>
+
+<file path=customXml/item2.xml><?xml version="1.0" encoding="utf-8"?>
 <ct:contentTypeSchema xmlns:ct="http://schemas.microsoft.com/office/2006/metadata/contentType" xmlns:ma="http://schemas.microsoft.com/office/2006/metadata/properties/metaAttributes" ct:_="" ma:_="" ma:contentTypeName="Document" ma:contentTypeID="0x01010027B292595FC22049A95F0029909BF2E4" ma:contentTypeVersion="9" ma:contentTypeDescription="Create a new document." ma:contentTypeScope="" ma:versionID="c077942260d98140fd3c47e4fedf63bd">
   <xsd:schema xmlns:xsd="http://www.w3.org/2001/XMLSchema" xmlns:xs="http://www.w3.org/2001/XMLSchema" xmlns:p="http://schemas.microsoft.com/office/2006/metadata/properties" xmlns:ns2="e9d81c5b-9174-487f-9c97-32e1760a833a" targetNamespace="http://schemas.microsoft.com/office/2006/metadata/properties" ma:root="true" ma:fieldsID="46ac66f369aaff067c698ca5bb15b602" ns2:_="">
     <xsd:import namespace="e9d81c5b-9174-487f-9c97-32e1760a833a"/>
@@ -4006,12 +4103,6 @@
 </ct:contentTypeSchema>
 </file>
 
-<file path=customXml/item2.xml><?xml version="1.0" encoding="utf-8"?>
-<p:properties xmlns:p="http://schemas.microsoft.com/office/2006/metadata/properties" xmlns:xsi="http://www.w3.org/2001/XMLSchema-instance" xmlns:pc="http://schemas.microsoft.com/office/infopath/2007/PartnerControls">
-  <documentManagement/>
-</p:properties>
-</file>
-
 <file path=customXml/item3.xml><?xml version="1.0" encoding="utf-8"?>
 <?mso-contentType ?>
 <FormTemplates xmlns="http://schemas.microsoft.com/sharepoint/v3/contenttype/forms">
@@ -4022,6 +4113,15 @@
 </file>
 
 <file path=customXml/itemProps1.xml><?xml version="1.0" encoding="utf-8"?>
+<ds:datastoreItem xmlns:ds="http://schemas.openxmlformats.org/officeDocument/2006/customXml" ds:itemID="{F0497A7F-62CD-4D89-9B0D-E8224C0BCCCF}">
+  <ds:schemaRefs>
+    <ds:schemaRef ds:uri="http://schemas.microsoft.com/office/2006/metadata/properties"/>
+    <ds:schemaRef ds:uri="http://schemas.microsoft.com/office/infopath/2007/PartnerControls"/>
+  </ds:schemaRefs>
+</ds:datastoreItem>
+</file>
+
+<file path=customXml/itemProps2.xml><?xml version="1.0" encoding="utf-8"?>
 <ds:datastoreItem xmlns:ds="http://schemas.openxmlformats.org/officeDocument/2006/customXml" ds:itemID="{A76CC3DF-86F6-45CB-B515-A1F7DE4AE795}">
   <ds:schemaRefs>
     <ds:schemaRef ds:uri="http://schemas.microsoft.com/office/2006/metadata/contentType"/>
@@ -4039,15 +4139,6 @@
 </ds:datastoreItem>
 </file>
 
-<file path=customXml/itemProps2.xml><?xml version="1.0" encoding="utf-8"?>
-<ds:datastoreItem xmlns:ds="http://schemas.openxmlformats.org/officeDocument/2006/customXml" ds:itemID="{F0497A7F-62CD-4D89-9B0D-E8224C0BCCCF}">
-  <ds:schemaRefs>
-    <ds:schemaRef ds:uri="http://schemas.microsoft.com/office/2006/metadata/properties"/>
-    <ds:schemaRef ds:uri="http://schemas.microsoft.com/office/infopath/2007/PartnerControls"/>
-  </ds:schemaRefs>
-</ds:datastoreItem>
-</file>
-
 <file path=customXml/itemProps3.xml><?xml version="1.0" encoding="utf-8"?>
 <ds:datastoreItem xmlns:ds="http://schemas.openxmlformats.org/officeDocument/2006/customXml" ds:itemID="{F2FABF46-69F6-4D9E-B5D5-836002D98E5F}">
   <ds:schemaRefs>

</xml_diff>